<commit_message>
* Updated document * Added new test for parseMaze method
</commit_message>
<xml_diff>
--- a/Software Item Description.docx
+++ b/Software Item Description.docx
@@ -188,6 +188,12 @@
     </w:p>
     <w:sdt>
       <w:sdtPr>
+        <w:rPr>
+          <w:rFonts w:asciiTheme="minorHAnsi" w:eastAsiaTheme="minorHAnsi" w:hAnsiTheme="minorHAnsi" w:cstheme="minorBidi"/>
+          <w:color w:val="auto"/>
+          <w:sz w:val="22"/>
+          <w:szCs w:val="22"/>
+        </w:rPr>
         <w:id w:val="1032616453"/>
         <w:docPartObj>
           <w:docPartGallery w:val="Table of Contents"/>
@@ -196,13 +202,9 @@
       </w:sdtPr>
       <w:sdtEndPr>
         <w:rPr>
-          <w:rFonts w:asciiTheme="minorHAnsi" w:eastAsiaTheme="minorHAnsi" w:hAnsiTheme="minorHAnsi" w:cstheme="minorBidi"/>
           <w:b/>
           <w:bCs/>
           <w:noProof/>
-          <w:color w:val="auto"/>
-          <w:sz w:val="22"/>
-          <w:szCs w:val="22"/>
         </w:rPr>
       </w:sdtEndPr>
       <w:sdtContent>
@@ -1611,6 +1613,51 @@
           <w:sz w:val="28"/>
           <w:szCs w:val="28"/>
         </w:rPr>
+        <w:t xml:space="preserve">Add new method, </w:t>
+      </w:r>
+      <w:proofErr w:type="spellStart"/>
+      <w:r>
+        <w:rPr>
+          <w:sz w:val="28"/>
+          <w:szCs w:val="28"/>
+        </w:rPr>
+        <w:t>paseMazes</w:t>
+      </w:r>
+      <w:proofErr w:type="spellEnd"/>
+      <w:r>
+        <w:rPr>
+          <w:sz w:val="28"/>
+          <w:szCs w:val="28"/>
+        </w:rPr>
+        <w:t xml:space="preserve"> that gets list of mazes and runs </w:t>
+      </w:r>
+      <w:proofErr w:type="spellStart"/>
+      <w:r>
+        <w:rPr>
+          <w:sz w:val="28"/>
+          <w:szCs w:val="28"/>
+        </w:rPr>
+        <w:t>parseMaze</w:t>
+      </w:r>
+      <w:proofErr w:type="spellEnd"/>
+    </w:p>
+    <w:p>
+      <w:pPr>
+        <w:pStyle w:val="ListParagraph"/>
+        <w:numPr>
+          <w:ilvl w:val="2"/>
+          <w:numId w:val="3"/>
+        </w:numPr>
+        <w:rPr>
+          <w:sz w:val="28"/>
+          <w:szCs w:val="28"/>
+        </w:rPr>
+      </w:pPr>
+      <w:r>
+        <w:rPr>
+          <w:sz w:val="28"/>
+          <w:szCs w:val="28"/>
+        </w:rPr>
         <w:t>Refactor start method</w:t>
       </w:r>
     </w:p>
@@ -1885,7 +1932,6 @@
           <w:szCs w:val="28"/>
           <w:u w:val="single"/>
         </w:rPr>
-        <w:lastRenderedPageBreak/>
         <w:t xml:space="preserve">Tests to </w:t>
       </w:r>
       <w:r>
@@ -1963,8 +2009,24 @@
           <w:sz w:val="28"/>
           <w:szCs w:val="28"/>
         </w:rPr>
-        <w:t xml:space="preserve"> method</w:t>
-      </w:r>
+        <w:t>,</w:t>
+      </w:r>
+      <w:r>
+        <w:rPr>
+          <w:sz w:val="28"/>
+          <w:szCs w:val="28"/>
+        </w:rPr>
+        <w:t xml:space="preserve"> </w:t>
+      </w:r>
+      <w:proofErr w:type="spellStart"/>
+      <w:r>
+        <w:rPr>
+          <w:sz w:val="28"/>
+          <w:szCs w:val="28"/>
+        </w:rPr>
+        <w:t>parseMaze</w:t>
+      </w:r>
+      <w:proofErr w:type="spellEnd"/>
       <w:r>
         <w:rPr>
           <w:sz w:val="28"/>
@@ -1978,7 +2040,7 @@
           <w:sz w:val="28"/>
           <w:szCs w:val="28"/>
         </w:rPr>
-        <w:t>parseMaze</w:t>
+        <w:t>parseMazes</w:t>
       </w:r>
       <w:proofErr w:type="spellEnd"/>
       <w:r>
@@ -1986,8 +2048,10 @@
           <w:sz w:val="28"/>
           <w:szCs w:val="28"/>
         </w:rPr>
-        <w:t xml:space="preserve"> method</w:t>
-      </w:r>
+        <w:t xml:space="preserve"> methods</w:t>
+      </w:r>
+      <w:bookmarkStart w:id="3" w:name="_GoBack"/>
+      <w:bookmarkEnd w:id="3"/>
       <w:r>
         <w:rPr>
           <w:sz w:val="28"/>
@@ -2072,18 +2136,7 @@
           <w:sz w:val="28"/>
           <w:szCs w:val="28"/>
         </w:rPr>
-        <w:t>GameManagerRunner</w:t>
-      </w:r>
-      <w:r>
-        <w:rPr>
-          <w:b/>
-          <w:bCs/>
-          <w:i/>
-          <w:iCs/>
-          <w:sz w:val="28"/>
-          <w:szCs w:val="28"/>
-        </w:rPr>
-        <w:t>Test</w:t>
+        <w:t>GameManagerRunnerTest</w:t>
       </w:r>
       <w:proofErr w:type="spellEnd"/>
       <w:r>
@@ -2121,18 +2174,7 @@
           <w:sz w:val="28"/>
           <w:szCs w:val="28"/>
         </w:rPr>
-        <w:t>GameManager</w:t>
-      </w:r>
-      <w:r>
-        <w:rPr>
-          <w:b/>
-          <w:bCs/>
-          <w:i/>
-          <w:iCs/>
-          <w:sz w:val="28"/>
-          <w:szCs w:val="28"/>
-        </w:rPr>
-        <w:t>Test</w:t>
+        <w:t>GameManagerTest</w:t>
       </w:r>
       <w:proofErr w:type="spellEnd"/>
       <w:r>
@@ -2217,16 +2259,7 @@
           <w:sz w:val="28"/>
           <w:szCs w:val="28"/>
         </w:rPr>
-        <w:t xml:space="preserve"> (due to changes in class</w:t>
-      </w:r>
-      <w:bookmarkStart w:id="3" w:name="_GoBack"/>
-      <w:bookmarkEnd w:id="3"/>
-      <w:r>
-        <w:rPr>
-          <w:sz w:val="28"/>
-          <w:szCs w:val="28"/>
-        </w:rPr>
-        <w:t>)</w:t>
+        <w:t xml:space="preserve"> (due to changes in class)</w:t>
       </w:r>
     </w:p>
     <w:p>
@@ -3116,6 +3149,7 @@
   <w:style w:type="character" w:default="1" w:styleId="DefaultParagraphFont">
     <w:name w:val="Default Paragraph Font"/>
     <w:uiPriority w:val="1"/>
+    <w:semiHidden/>
     <w:unhideWhenUsed/>
   </w:style>
   <w:style w:type="table" w:default="1" w:styleId="TableNormal">
@@ -3546,7 +3580,7 @@
 </file>
 
 <file path=customXml/itemProps1.xml><?xml version="1.0" encoding="utf-8"?>
-<ds:datastoreItem xmlns:ds="http://schemas.openxmlformats.org/officeDocument/2006/customXml" ds:itemID="{5B7C7F7C-B12B-4439-B514-337DACD9B1D5}">
+<ds:datastoreItem xmlns:ds="http://schemas.openxmlformats.org/officeDocument/2006/customXml" ds:itemID="{3E64B8D1-3B86-4DC5-800B-808F22992798}">
   <ds:schemaRefs>
     <ds:schemaRef ds:uri="http://schemas.openxmlformats.org/officeDocument/2006/bibliography"/>
   </ds:schemaRefs>

</xml_diff>